<commit_message>
retour du fichier supprimer
</commit_message>
<xml_diff>
--- a/L1/S1_OB_SPES10_math0.docx
+++ b/L1/S1_OB_SPES10_math0.docx
@@ -9193,6 +9193,509 @@
         </w:tc>
       </w:tr>
     </w:tbl>
+    <w:p>
+      <w:pPr>
+        <w:pStyle w:val="Titre3"/>
+      </w:pPr>
+      <w:r>
+        <w:t>Les combinaisons</w:t>
+      </w:r>
+    </w:p>
+    <w:p>
+      <w:r>
+        <w:t>Soit un ensemble E de n éléments. On souhaite connaitre le nombre de combinaison de k éléments possible. On ne tient pas compte de l’ordre des éléments.</w:t>
+      </w:r>
+    </w:p>
+    <w:tbl>
+      <w:tblPr>
+        <w:tblStyle w:val="Grilledetableauclaire"/>
+        <w:tblW w:w="0" w:type="auto"/>
+        <w:tblLook w:val="0480" w:firstRow="0" w:lastRow="0" w:firstColumn="1" w:lastColumn="0" w:noHBand="0" w:noVBand="1"/>
+      </w:tblPr>
+      <w:tblGrid>
+        <w:gridCol w:w="2445"/>
+        <w:gridCol w:w="2445"/>
+        <w:gridCol w:w="2445"/>
+      </w:tblGrid>
+      <w:tr>
+        <w:tc>
+          <w:tcPr>
+            <w:cnfStyle w:val="001000000000" w:firstRow="0" w:lastRow="0" w:firstColumn="1" w:lastColumn="0" w:oddVBand="0" w:evenVBand="0" w:oddHBand="0" w:evenHBand="0" w:firstRowFirstColumn="0" w:firstRowLastColumn="0" w:lastRowFirstColumn="0" w:lastRowLastColumn="0"/>
+            <w:tcW w:w="2445" w:type="dxa"/>
+          </w:tcPr>
+          <w:p>
+            <w:r>
+              <w:t>Répétition</w:t>
+            </w:r>
+          </w:p>
+        </w:tc>
+        <w:tc>
+          <w:tcPr>
+            <w:tcW w:w="2445" w:type="dxa"/>
+          </w:tcPr>
+          <w:p>
+            <w:pPr>
+              <w:cnfStyle w:val="000000000000" w:firstRow="0" w:lastRow="0" w:firstColumn="0" w:lastColumn="0" w:oddVBand="0" w:evenVBand="0" w:oddHBand="0" w:evenHBand="0" w:firstRowFirstColumn="0" w:firstRowLastColumn="0" w:lastRowFirstColumn="0" w:lastRowLastColumn="0"/>
+            </w:pPr>
+            <w:r>
+              <w:t>Avec (gamma)</w:t>
+            </w:r>
+          </w:p>
+        </w:tc>
+        <w:tc>
+          <w:tcPr>
+            <w:tcW w:w="2445" w:type="dxa"/>
+          </w:tcPr>
+          <w:p>
+            <w:pPr>
+              <w:cnfStyle w:val="000000000000" w:firstRow="0" w:lastRow="0" w:firstColumn="0" w:lastColumn="0" w:oddVBand="0" w:evenVBand="0" w:oddHBand="0" w:evenHBand="0" w:firstRowFirstColumn="0" w:firstRowLastColumn="0" w:lastRowFirstColumn="0" w:lastRowLastColumn="0"/>
+            </w:pPr>
+            <w:r>
+              <w:t>Sans</w:t>
+            </w:r>
+          </w:p>
+        </w:tc>
+      </w:tr>
+      <w:tr>
+        <w:tc>
+          <w:tcPr>
+            <w:cnfStyle w:val="001000000000" w:firstRow="0" w:lastRow="0" w:firstColumn="1" w:lastColumn="0" w:oddVBand="0" w:evenVBand="0" w:oddHBand="0" w:evenHBand="0" w:firstRowFirstColumn="0" w:firstRowLastColumn="0" w:lastRowFirstColumn="0" w:lastRowLastColumn="0"/>
+            <w:tcW w:w="2445" w:type="dxa"/>
+          </w:tcPr>
+          <w:p>
+            <w:r>
+              <w:t>Formule</w:t>
+            </w:r>
+          </w:p>
+        </w:tc>
+        <w:tc>
+          <w:tcPr>
+            <w:tcW w:w="2445" w:type="dxa"/>
+          </w:tcPr>
+          <w:p>
+            <w:pPr>
+              <w:cnfStyle w:val="000000000000" w:firstRow="0" w:lastRow="0" w:firstColumn="0" w:lastColumn="0" w:oddVBand="0" w:evenVBand="0" w:oddHBand="0" w:evenHBand="0" w:firstRowFirstColumn="0" w:firstRowLastColumn="0" w:lastRowFirstColumn="0" w:lastRowLastColumn="0"/>
+            </w:pPr>
+            <m:oMathPara>
+              <m:oMath>
+                <m:sSubSup>
+                  <m:sSubSupPr>
+                    <m:ctrlPr>
+                      <w:rPr>
+                        <w:rFonts w:ascii="Cambria Math" w:hAnsi="Cambria Math"/>
+                        <w:i/>
+                      </w:rPr>
+                    </m:ctrlPr>
+                  </m:sSubSupPr>
+                  <m:e>
+                    <m:r>
+                      <m:rPr>
+                        <m:sty m:val="p"/>
+                      </m:rPr>
+                      <w:rPr>
+                        <w:rFonts w:ascii="Cambria Math" w:hAnsi="Cambria Math"/>
+                      </w:rPr>
+                      <m:t>Γ</m:t>
+                    </m:r>
+                  </m:e>
+                  <m:sub>
+                    <m:r>
+                      <w:rPr>
+                        <w:rFonts w:ascii="Cambria Math" w:hAnsi="Cambria Math"/>
+                      </w:rPr>
+                      <m:t>n</m:t>
+                    </m:r>
+                  </m:sub>
+                  <m:sup>
+                    <m:r>
+                      <w:rPr>
+                        <w:rFonts w:ascii="Cambria Math" w:hAnsi="Cambria Math"/>
+                      </w:rPr>
+                      <m:t>k</m:t>
+                    </m:r>
+                  </m:sup>
+                </m:sSubSup>
+                <m:r>
+                  <w:rPr>
+                    <w:rFonts w:ascii="Cambria Math" w:hAnsi="Cambria Math"/>
+                  </w:rPr>
+                  <m:t>=</m:t>
+                </m:r>
+                <m:f>
+                  <m:fPr>
+                    <m:ctrlPr>
+                      <w:rPr>
+                        <w:rFonts w:ascii="Cambria Math" w:hAnsi="Cambria Math"/>
+                        <w:i/>
+                      </w:rPr>
+                    </m:ctrlPr>
+                  </m:fPr>
+                  <m:num>
+                    <m:d>
+                      <m:dPr>
+                        <m:ctrlPr>
+                          <w:rPr>
+                            <w:rFonts w:ascii="Cambria Math" w:hAnsi="Cambria Math"/>
+                            <w:i/>
+                          </w:rPr>
+                        </m:ctrlPr>
+                      </m:dPr>
+                      <m:e>
+                        <m:r>
+                          <w:rPr>
+                            <w:rFonts w:ascii="Cambria Math" w:hAnsi="Cambria Math"/>
+                          </w:rPr>
+                          <m:t>n+k-1</m:t>
+                        </m:r>
+                      </m:e>
+                    </m:d>
+                    <m:r>
+                      <w:rPr>
+                        <w:rFonts w:ascii="Cambria Math" w:hAnsi="Cambria Math"/>
+                      </w:rPr>
+                      <m:t>!</m:t>
+                    </m:r>
+                  </m:num>
+                  <m:den>
+                    <m:r>
+                      <w:rPr>
+                        <w:rFonts w:ascii="Cambria Math" w:hAnsi="Cambria Math"/>
+                      </w:rPr>
+                      <m:t>k!</m:t>
+                    </m:r>
+                    <m:d>
+                      <m:dPr>
+                        <m:ctrlPr>
+                          <w:rPr>
+                            <w:rFonts w:ascii="Cambria Math" w:hAnsi="Cambria Math"/>
+                            <w:i/>
+                          </w:rPr>
+                        </m:ctrlPr>
+                      </m:dPr>
+                      <m:e>
+                        <m:r>
+                          <w:rPr>
+                            <w:rFonts w:ascii="Cambria Math" w:hAnsi="Cambria Math"/>
+                          </w:rPr>
+                          <m:t>n-1</m:t>
+                        </m:r>
+                      </m:e>
+                    </m:d>
+                    <m:r>
+                      <w:rPr>
+                        <w:rFonts w:ascii="Cambria Math" w:hAnsi="Cambria Math"/>
+                      </w:rPr>
+                      <m:t>!</m:t>
+                    </m:r>
+                  </m:den>
+                </m:f>
+              </m:oMath>
+            </m:oMathPara>
+          </w:p>
+        </w:tc>
+        <w:tc>
+          <w:tcPr>
+            <w:tcW w:w="2445" w:type="dxa"/>
+          </w:tcPr>
+          <w:p>
+            <w:pPr>
+              <w:cnfStyle w:val="000000000000" w:firstRow="0" w:lastRow="0" w:firstColumn="0" w:lastColumn="0" w:oddVBand="0" w:evenVBand="0" w:oddHBand="0" w:evenHBand="0" w:firstRowFirstColumn="0" w:firstRowLastColumn="0" w:lastRowFirstColumn="0" w:lastRowLastColumn="0"/>
+            </w:pPr>
+            <m:oMathPara>
+              <m:oMath>
+                <m:sSubSup>
+                  <m:sSubSupPr>
+                    <m:ctrlPr>
+                      <w:rPr>
+                        <w:rFonts w:ascii="Cambria Math" w:hAnsi="Cambria Math"/>
+                        <w:i/>
+                      </w:rPr>
+                    </m:ctrlPr>
+                  </m:sSubSupPr>
+                  <m:e>
+                    <m:r>
+                      <w:rPr>
+                        <w:rFonts w:ascii="Cambria Math" w:hAnsi="Cambria Math"/>
+                      </w:rPr>
+                      <m:t>C</m:t>
+                    </m:r>
+                  </m:e>
+                  <m:sub>
+                    <m:r>
+                      <w:rPr>
+                        <w:rFonts w:ascii="Cambria Math" w:hAnsi="Cambria Math"/>
+                      </w:rPr>
+                      <m:t>n</m:t>
+                    </m:r>
+                  </m:sub>
+                  <m:sup>
+                    <m:r>
+                      <w:rPr>
+                        <w:rFonts w:ascii="Cambria Math" w:hAnsi="Cambria Math"/>
+                      </w:rPr>
+                      <m:t>k</m:t>
+                    </m:r>
+                  </m:sup>
+                </m:sSubSup>
+                <m:r>
+                  <w:rPr>
+                    <w:rFonts w:ascii="Cambria Math" w:eastAsiaTheme="minorEastAsia" w:hAnsi="Cambria Math"/>
+                  </w:rPr>
+                  <m:t>=</m:t>
+                </m:r>
+                <m:d>
+                  <m:dPr>
+                    <m:ctrlPr>
+                      <w:rPr>
+                        <w:rFonts w:ascii="Cambria Math" w:eastAsiaTheme="minorEastAsia" w:hAnsi="Cambria Math"/>
+                        <w:i/>
+                      </w:rPr>
+                    </m:ctrlPr>
+                  </m:dPr>
+                  <m:e>
+                    <m:m>
+                      <m:mPr>
+                        <m:mcs>
+                          <m:mc>
+                            <m:mcPr>
+                              <m:count m:val="1"/>
+                              <m:mcJc m:val="center"/>
+                            </m:mcPr>
+                          </m:mc>
+                        </m:mcs>
+                        <m:ctrlPr>
+                          <w:rPr>
+                            <w:rFonts w:ascii="Cambria Math" w:eastAsiaTheme="minorEastAsia" w:hAnsi="Cambria Math"/>
+                            <w:i/>
+                          </w:rPr>
+                        </m:ctrlPr>
+                      </m:mPr>
+                      <m:mr>
+                        <m:e>
+                          <m:r>
+                            <w:rPr>
+                              <w:rFonts w:ascii="Cambria Math" w:eastAsiaTheme="minorEastAsia" w:hAnsi="Cambria Math"/>
+                            </w:rPr>
+                            <m:t>n</m:t>
+                          </m:r>
+                        </m:e>
+                      </m:mr>
+                      <m:mr>
+                        <m:e>
+                          <m:r>
+                            <w:rPr>
+                              <w:rFonts w:ascii="Cambria Math" w:eastAsiaTheme="minorEastAsia" w:hAnsi="Cambria Math"/>
+                            </w:rPr>
+                            <m:t>k</m:t>
+                          </m:r>
+                        </m:e>
+                      </m:mr>
+                    </m:m>
+                  </m:e>
+                </m:d>
+                <m:r>
+                  <w:rPr>
+                    <w:rFonts w:ascii="Cambria Math" w:eastAsiaTheme="minorEastAsia" w:hAnsi="Cambria Math"/>
+                  </w:rPr>
+                  <m:t>=</m:t>
+                </m:r>
+                <m:f>
+                  <m:fPr>
+                    <m:ctrlPr>
+                      <w:rPr>
+                        <w:rFonts w:ascii="Cambria Math" w:eastAsiaTheme="minorEastAsia" w:hAnsi="Cambria Math"/>
+                        <w:i/>
+                      </w:rPr>
+                    </m:ctrlPr>
+                  </m:fPr>
+                  <m:num>
+                    <m:r>
+                      <w:rPr>
+                        <w:rFonts w:ascii="Cambria Math" w:eastAsiaTheme="minorEastAsia" w:hAnsi="Cambria Math"/>
+                      </w:rPr>
+                      <m:t>n!</m:t>
+                    </m:r>
+                  </m:num>
+                  <m:den>
+                    <m:r>
+                      <w:rPr>
+                        <w:rFonts w:ascii="Cambria Math" w:eastAsiaTheme="minorEastAsia" w:hAnsi="Cambria Math"/>
+                      </w:rPr>
+                      <m:t>k!</m:t>
+                    </m:r>
+                    <m:d>
+                      <m:dPr>
+                        <m:ctrlPr>
+                          <w:rPr>
+                            <w:rFonts w:ascii="Cambria Math" w:eastAsiaTheme="minorEastAsia" w:hAnsi="Cambria Math"/>
+                            <w:i/>
+                          </w:rPr>
+                        </m:ctrlPr>
+                      </m:dPr>
+                      <m:e>
+                        <m:r>
+                          <w:rPr>
+                            <w:rFonts w:ascii="Cambria Math" w:eastAsiaTheme="minorEastAsia" w:hAnsi="Cambria Math"/>
+                          </w:rPr>
+                          <m:t>n-k</m:t>
+                        </m:r>
+                      </m:e>
+                    </m:d>
+                    <m:r>
+                      <w:rPr>
+                        <w:rFonts w:ascii="Cambria Math" w:eastAsiaTheme="minorEastAsia" w:hAnsi="Cambria Math"/>
+                      </w:rPr>
+                      <m:t>!</m:t>
+                    </m:r>
+                  </m:den>
+                </m:f>
+              </m:oMath>
+            </m:oMathPara>
+          </w:p>
+        </w:tc>
+      </w:tr>
+    </w:tbl>
+    <w:p>
+      <w:pPr>
+        <w:pStyle w:val="Titre3"/>
+      </w:pPr>
+      <w:r>
+        <w:t>Modèle stochastiques (tirage aléatoire)</w:t>
+      </w:r>
+    </w:p>
+    <w:p>
+      <w:r>
+        <w:t>Modélisé par la loi Binomiale de paramètre p et 2N</w:t>
+      </w:r>
+    </w:p>
+    <w:p>
+      <w:r>
+        <w:t>Bernoulli probabilité d’obtenir le nombre de succès k pour une expérience à deux issues (gagné et perdu) répété n fois de manière identique et indépendante.</w:t>
+      </w:r>
+    </w:p>
+    <w:p>
+      <m:oMathPara>
+        <m:oMath>
+          <m:r>
+            <w:rPr>
+              <w:rFonts w:ascii="Cambria Math" w:hAnsi="Cambria Math"/>
+            </w:rPr>
+            <w:lastRenderedPageBreak/>
+            <m:t>P</m:t>
+          </m:r>
+          <m:d>
+            <m:dPr>
+              <m:ctrlPr>
+                <w:rPr>
+                  <w:rFonts w:ascii="Cambria Math" w:hAnsi="Cambria Math"/>
+                  <w:i/>
+                </w:rPr>
+              </m:ctrlPr>
+            </m:dPr>
+            <m:e>
+              <m:r>
+                <w:rPr>
+                  <w:rFonts w:ascii="Cambria Math" w:hAnsi="Cambria Math"/>
+                </w:rPr>
+                <m:t>x=i</m:t>
+              </m:r>
+            </m:e>
+          </m:d>
+          <m:r>
+            <w:rPr>
+              <w:rFonts w:ascii="Cambria Math" w:hAnsi="Cambria Math"/>
+            </w:rPr>
+            <m:t>=</m:t>
+          </m:r>
+          <m:sSubSup>
+            <m:sSubSupPr>
+              <m:ctrlPr>
+                <w:rPr>
+                  <w:rFonts w:ascii="Cambria Math" w:hAnsi="Cambria Math"/>
+                  <w:i/>
+                </w:rPr>
+              </m:ctrlPr>
+            </m:sSubSupPr>
+            <m:e>
+              <m:r>
+                <w:rPr>
+                  <w:rFonts w:ascii="Cambria Math" w:hAnsi="Cambria Math"/>
+                </w:rPr>
+                <m:t>C</m:t>
+              </m:r>
+            </m:e>
+            <m:sub>
+              <m:r>
+                <w:rPr>
+                  <w:rFonts w:ascii="Cambria Math" w:hAnsi="Cambria Math"/>
+                </w:rPr>
+                <m:t>n</m:t>
+              </m:r>
+            </m:sub>
+            <m:sup>
+              <m:r>
+                <w:rPr>
+                  <w:rFonts w:ascii="Cambria Math" w:hAnsi="Cambria Math"/>
+                </w:rPr>
+                <m:t>k</m:t>
+              </m:r>
+            </m:sup>
+          </m:sSubSup>
+          <m:sSup>
+            <m:sSupPr>
+              <m:ctrlPr>
+                <w:rPr>
+                  <w:rFonts w:ascii="Cambria Math" w:eastAsiaTheme="minorEastAsia" w:hAnsi="Cambria Math"/>
+                  <w:i/>
+                </w:rPr>
+              </m:ctrlPr>
+            </m:sSupPr>
+            <m:e>
+              <m:r>
+                <w:rPr>
+                  <w:rFonts w:ascii="Cambria Math" w:eastAsiaTheme="minorEastAsia" w:hAnsi="Cambria Math"/>
+                </w:rPr>
+                <m:t>p</m:t>
+              </m:r>
+            </m:e>
+            <m:sup>
+              <m:r>
+                <w:rPr>
+                  <w:rFonts w:ascii="Cambria Math" w:eastAsiaTheme="minorEastAsia" w:hAnsi="Cambria Math"/>
+                </w:rPr>
+                <m:t>k</m:t>
+              </m:r>
+            </m:sup>
+          </m:sSup>
+          <m:sSup>
+            <m:sSupPr>
+              <m:ctrlPr>
+                <w:rPr>
+                  <w:rFonts w:ascii="Cambria Math" w:eastAsiaTheme="minorEastAsia" w:hAnsi="Cambria Math"/>
+                  <w:i/>
+                </w:rPr>
+              </m:ctrlPr>
+            </m:sSupPr>
+            <m:e>
+              <m:r>
+                <w:rPr>
+                  <w:rFonts w:ascii="Cambria Math" w:eastAsiaTheme="minorEastAsia" w:hAnsi="Cambria Math"/>
+                </w:rPr>
+                <m:t>(1-p)</m:t>
+              </m:r>
+            </m:e>
+            <m:sup>
+              <m:r>
+                <w:rPr>
+                  <w:rFonts w:ascii="Cambria Math" w:eastAsiaTheme="minorEastAsia" w:hAnsi="Cambria Math"/>
+                </w:rPr>
+                <m:t>n-k</m:t>
+              </m:r>
+            </m:sup>
+          </m:sSup>
+        </m:oMath>
+      </m:oMathPara>
+    </w:p>
     <w:p/>
     <w:sectPr>
       <w:headerReference w:type="even" r:id="rId9"/>
@@ -10453,7 +10956,6 @@
     <w:next w:val="Normal"/>
     <w:link w:val="Titre3Car"/>
     <w:uiPriority w:val="9"/>
-    <w:semiHidden/>
     <w:unhideWhenUsed/>
     <w:qFormat/>
     <w:pPr>
@@ -10690,6 +11192,7 @@
   </w:style>
   <w:style w:type="table" w:styleId="Grilledetableauclaire">
     <w:name w:val="Grid Table Light"/>
+    <w:aliases w:val="monTableau"/>
     <w:basedOn w:val="TableauNormal"/>
     <w:uiPriority w:val="40"/>
     <w:pPr>
@@ -10761,7 +11264,6 @@
     <w:basedOn w:val="Policepardfaut"/>
     <w:link w:val="Titre3"/>
     <w:uiPriority w:val="9"/>
-    <w:semiHidden/>
     <w:rPr>
       <w:rFonts w:ascii="Open Sans" w:eastAsiaTheme="majorEastAsia" w:hAnsi="Open Sans" w:cstheme="majorBidi"/>
       <w:color w:val="000000" w:themeColor="text1"/>

</xml_diff>